<commit_message>
Added all Assignments of C#
</commit_message>
<xml_diff>
--- a/Day6_C#_Day3/Constructors.docx
+++ b/Day6_C#_Day3/Constructors.docx
@@ -1,6 +1,6 @@
 
 <file path=word/document.xml><?xml version="1.0" encoding="utf-8"?>
-<w:document xmlns:wpc="http://schemas.microsoft.com/office/word/2010/wordprocessingCanvas" xmlns:cx="http://schemas.microsoft.com/office/drawing/2014/chartex" xmlns:cx1="http://schemas.microsoft.com/office/drawing/2015/9/8/chartex" xmlns:cx2="http://schemas.microsoft.com/office/drawing/2015/10/21/chartex" xmlns:cx3="http://schemas.microsoft.com/office/drawing/2016/5/9/chartex" xmlns:cx4="http://schemas.microsoft.com/office/drawing/2016/5/10/chartex" xmlns:cx5="http://schemas.microsoft.com/office/drawing/2016/5/11/chartex" xmlns:cx6="http://schemas.microsoft.com/office/drawing/2016/5/12/chartex" xmlns:cx7="http://schemas.microsoft.com/office/drawing/2016/5/13/chartex" xmlns:cx8="http://schemas.microsoft.com/office/drawing/2016/5/14/chartex" xmlns:mc="http://schemas.openxmlformats.org/markup-compatibility/2006" xmlns:aink="http://schemas.microsoft.com/office/drawing/2016/ink" xmlns:am3d="http://schemas.microsoft.com/office/drawing/2017/model3d" xmlns:o="urn:schemas-microsoft-com:office:office" xmlns:oel="http://schemas.microsoft.com/office/2019/extlst" xmlns:r="http://schemas.openxmlformats.org/officeDocument/2006/relationships" xmlns:m="http://schemas.openxmlformats.org/officeDocument/2006/math" xmlns:v="urn:schemas-microsoft-com:vml" xmlns:wp14="http://schemas.microsoft.com/office/word/2010/wordprocessingDrawing" xmlns:wp="http://schemas.openxmlformats.org/drawingml/2006/wordprocessingDrawing" xmlns:w10="urn:schemas-microsoft-com:office:word" xmlns:w="http://schemas.openxmlformats.org/wordprocessingml/2006/main" xmlns:w14="http://schemas.microsoft.com/office/word/2010/wordml" xmlns:w15="http://schemas.microsoft.com/office/word/2012/wordml" xmlns:w16cex="http://schemas.microsoft.com/office/word/2018/wordml/cex" xmlns:w16cid="http://schemas.microsoft.com/office/word/2016/wordml/cid" xmlns:w16="http://schemas.microsoft.com/office/word/2018/wordml" xmlns:w16sdtdh="http://schemas.microsoft.com/office/word/2020/wordml/sdtdatahash" xmlns:w16se="http://schemas.microsoft.com/office/word/2015/wordml/symex" xmlns:wpg="http://schemas.microsoft.com/office/word/2010/wordprocessingGroup" xmlns:wpi="http://schemas.microsoft.com/office/word/2010/wordprocessingInk" xmlns:wne="http://schemas.microsoft.com/office/word/2006/wordml" xmlns:wps="http://schemas.microsoft.com/office/word/2010/wordprocessingShape" mc:Ignorable="w14 w15 w16se w16cid w16 w16cex w16sdtdh wp14">
+<w:document xmlns:wpc="http://schemas.microsoft.com/office/word/2010/wordprocessingCanvas" xmlns:cx="http://schemas.microsoft.com/office/drawing/2014/chartex" xmlns:cx1="http://schemas.microsoft.com/office/drawing/2015/9/8/chartex" xmlns:cx2="http://schemas.microsoft.com/office/drawing/2015/10/21/chartex" xmlns:cx3="http://schemas.microsoft.com/office/drawing/2016/5/9/chartex" xmlns:cx4="http://schemas.microsoft.com/office/drawing/2016/5/10/chartex" xmlns:cx5="http://schemas.microsoft.com/office/drawing/2016/5/11/chartex" xmlns:cx6="http://schemas.microsoft.com/office/drawing/2016/5/12/chartex" xmlns:cx7="http://schemas.microsoft.com/office/drawing/2016/5/13/chartex" xmlns:cx8="http://schemas.microsoft.com/office/drawing/2016/5/14/chartex" xmlns:mc="http://schemas.openxmlformats.org/markup-compatibility/2006" xmlns:aink="http://schemas.microsoft.com/office/drawing/2016/ink" xmlns:am3d="http://schemas.microsoft.com/office/drawing/2017/model3d" xmlns:o="urn:schemas-microsoft-com:office:office" xmlns:oel="http://schemas.microsoft.com/office/2019/extlst" xmlns:r="http://schemas.openxmlformats.org/officeDocument/2006/relationships" xmlns:m="http://schemas.openxmlformats.org/officeDocument/2006/math" xmlns:v="urn:schemas-microsoft-com:vml" xmlns:wp14="http://schemas.microsoft.com/office/word/2010/wordprocessingDrawing" xmlns:wp="http://schemas.openxmlformats.org/drawingml/2006/wordprocessingDrawing" xmlns:w10="urn:schemas-microsoft-com:office:word" xmlns:w="http://schemas.openxmlformats.org/wordprocessingml/2006/main" xmlns:w14="http://schemas.microsoft.com/office/word/2010/wordml" xmlns:w15="http://schemas.microsoft.com/office/word/2012/wordml" xmlns:w16cex="http://schemas.microsoft.com/office/word/2018/wordml/cex" xmlns:w16cid="http://schemas.microsoft.com/office/word/2016/wordml/cid" xmlns:w16="http://schemas.microsoft.com/office/word/2018/wordml" xmlns:w16du="http://schemas.microsoft.com/office/word/2023/wordml/word16du" xmlns:w16sdtdh="http://schemas.microsoft.com/office/word/2020/wordml/sdtdatahash" xmlns:w16se="http://schemas.microsoft.com/office/word/2015/wordml/symex" xmlns:wpg="http://schemas.microsoft.com/office/word/2010/wordprocessingGroup" xmlns:wpi="http://schemas.microsoft.com/office/word/2010/wordprocessingInk" xmlns:wne="http://schemas.microsoft.com/office/word/2006/wordml" xmlns:wps="http://schemas.microsoft.com/office/word/2010/wordprocessingShape" mc:Ignorable="w14 w15 w16se w16cid w16 w16cex w16sdtdh w16du wp14">
   <w:body>
     <w:p>
       <w:r>
@@ -183,15 +183,13 @@
         </w:numPr>
       </w:pPr>
       <w:r>
-        <w:t xml:space="preserve">Like Methods, they don’t have to called, they are automatically called / invoked at </w:t>
-      </w:r>
-      <w:proofErr w:type="spellStart"/>
-      <w:r>
-        <w:t>timeof</w:t>
-      </w:r>
-      <w:proofErr w:type="spellEnd"/>
-      <w:r>
-        <w:t xml:space="preserve"> object declaration</w:t>
+        <w:t>Like Methods, they don’t have to called, they are automatically called / invoked at time</w:t>
+      </w:r>
+      <w:r>
+        <w:t xml:space="preserve"> </w:t>
+      </w:r>
+      <w:r>
+        <w:t>of object declaration</w:t>
       </w:r>
     </w:p>
     <w:p>
@@ -358,328 +356,8 @@
         <w:t>If within a class there are constructors along with Static Constructor, Static Constructor will be always invoked first &amp; only one time</w:t>
       </w:r>
     </w:p>
-    <w:p/>
-    <w:p/>
-    <w:p/>
-    <w:p>
-      <w:r>
-        <w:t>Inheritance &gt; It Is used to derive features of one class to other</w:t>
-      </w:r>
-    </w:p>
-    <w:p>
-      <w:r>
-        <w:t>Class from which features are derived is called Base Class / Parent Class / Super Class</w:t>
-      </w:r>
-    </w:p>
-    <w:p>
-      <w:r>
-        <w:t>Class from which features are derived is called Derived Class / Child Class / Sub Class</w:t>
-      </w:r>
-    </w:p>
-    <w:p>
-      <w:pPr>
-        <w:rPr>
-          <w:b/>
-        </w:rPr>
-      </w:pPr>
-      <w:r>
-        <w:rPr>
-          <w:b/>
-        </w:rPr>
-        <w:t>What is the purpose of Inheritance &gt; REUSABLITY</w:t>
-      </w:r>
-    </w:p>
-    <w:p/>
-    <w:p>
-      <w:proofErr w:type="gramStart"/>
-      <w:r>
-        <w:t>Syntax :</w:t>
-      </w:r>
-      <w:proofErr w:type="gramEnd"/>
-      <w:r>
-        <w:t xml:space="preserve"> </w:t>
-      </w:r>
-    </w:p>
-    <w:p>
-      <w:proofErr w:type="spellStart"/>
-      <w:r>
-        <w:t>Clas</w:t>
-      </w:r>
-      <w:proofErr w:type="spellEnd"/>
-      <w:r>
-        <w:t xml:space="preserve"> </w:t>
-      </w:r>
-      <w:proofErr w:type="spellStart"/>
-      <w:r>
-        <w:t>baseclass</w:t>
-      </w:r>
-      <w:proofErr w:type="spellEnd"/>
-      <w:r>
-        <w:t xml:space="preserve"> {} </w:t>
-      </w:r>
-    </w:p>
-    <w:p>
-      <w:r>
-        <w:t xml:space="preserve">Class </w:t>
-      </w:r>
-      <w:proofErr w:type="spellStart"/>
-      <w:proofErr w:type="gramStart"/>
-      <w:r>
-        <w:t>childclass</w:t>
-      </w:r>
-      <w:proofErr w:type="spellEnd"/>
-      <w:r>
-        <w:t xml:space="preserve"> </w:t>
-      </w:r>
-      <w:r>
-        <w:rPr>
-          <w:b/>
-          <w:bCs/>
-        </w:rPr>
-        <w:t>:</w:t>
-      </w:r>
-      <w:proofErr w:type="gramEnd"/>
-      <w:r>
-        <w:t xml:space="preserve"> </w:t>
-      </w:r>
-      <w:proofErr w:type="spellStart"/>
-      <w:r>
-        <w:t>baseclass</w:t>
-      </w:r>
-      <w:proofErr w:type="spellEnd"/>
-      <w:r>
-        <w:t>{}</w:t>
-      </w:r>
-    </w:p>
-    <w:p/>
-    <w:p>
-      <w:r>
-        <w:t>Type of Inheritance</w:t>
-      </w:r>
-    </w:p>
-    <w:p>
-      <w:pPr>
-        <w:pStyle w:val="ListParagraph"/>
-        <w:numPr>
-          <w:ilvl w:val="0"/>
-          <w:numId w:val="4"/>
-        </w:numPr>
-      </w:pPr>
-      <w:r>
-        <w:t xml:space="preserve">Single Inheritance </w:t>
-      </w:r>
-    </w:p>
-    <w:p>
-      <w:pPr>
-        <w:pStyle w:val="ListParagraph"/>
-        <w:numPr>
-          <w:ilvl w:val="0"/>
-          <w:numId w:val="4"/>
-        </w:numPr>
-      </w:pPr>
-      <w:r>
-        <w:t>Multilevel</w:t>
-      </w:r>
-    </w:p>
-    <w:p>
-      <w:pPr>
-        <w:pStyle w:val="ListParagraph"/>
-        <w:numPr>
-          <w:ilvl w:val="0"/>
-          <w:numId w:val="4"/>
-        </w:numPr>
-      </w:pPr>
-      <w:r>
-        <w:t xml:space="preserve">Multiple </w:t>
-      </w:r>
-      <w:proofErr w:type="gramStart"/>
-      <w:r>
-        <w:t>( Not</w:t>
-      </w:r>
-      <w:proofErr w:type="gramEnd"/>
-      <w:r>
-        <w:t xml:space="preserve"> supported with classes)</w:t>
-      </w:r>
-    </w:p>
-    <w:p>
-      <w:pPr>
-        <w:pStyle w:val="ListParagraph"/>
-        <w:numPr>
-          <w:ilvl w:val="0"/>
-          <w:numId w:val="4"/>
-        </w:numPr>
-      </w:pPr>
-      <w:proofErr w:type="spellStart"/>
-      <w:r>
-        <w:t>Hierarchial</w:t>
-      </w:r>
-      <w:proofErr w:type="spellEnd"/>
-    </w:p>
-    <w:p>
-      <w:pPr>
-        <w:pStyle w:val="ListParagraph"/>
-        <w:numPr>
-          <w:ilvl w:val="0"/>
-          <w:numId w:val="4"/>
-        </w:numPr>
-      </w:pPr>
-      <w:r>
-        <w:t>Hybrid</w:t>
-      </w:r>
-      <w:r>
-        <w:t xml:space="preserve"> (</w:t>
-      </w:r>
-      <w:r>
-        <w:t>Not supported with classes)</w:t>
-      </w:r>
-    </w:p>
-    <w:p>
-      <w:pPr>
-        <w:ind w:left="360"/>
-      </w:pPr>
-    </w:p>
-    <w:p>
-      <w:pPr>
-        <w:ind w:left="360"/>
-      </w:pPr>
-      <w:r>
-        <w:rPr>
-          <w:noProof/>
-          <w:lang w:eastAsia="en-IN"/>
-        </w:rPr>
-        <w:lastRenderedPageBreak/>
-        <w:drawing>
-          <wp:inline distT="0" distB="0" distL="0" distR="0" wp14:anchorId="4C70761B" wp14:editId="116FCD04">
-            <wp:extent cx="5732145" cy="3378200"/>
-            <wp:effectExtent l="0" t="0" r="1905" b="0"/>
-            <wp:docPr id="1" name="Picture 1"/>
-            <wp:cNvGraphicFramePr>
-              <a:graphicFrameLocks xmlns:a="http://schemas.openxmlformats.org/drawingml/2006/main" noChangeAspect="1"/>
-            </wp:cNvGraphicFramePr>
-            <a:graphic xmlns:a="http://schemas.openxmlformats.org/drawingml/2006/main">
-              <a:graphicData uri="http://schemas.openxmlformats.org/drawingml/2006/picture">
-                <pic:pic xmlns:pic="http://schemas.openxmlformats.org/drawingml/2006/picture">
-                  <pic:nvPicPr>
-                    <pic:cNvPr id="0" name="Picture 1"/>
-                    <pic:cNvPicPr>
-                      <a:picLocks noChangeAspect="1" noChangeArrowheads="1"/>
-                    </pic:cNvPicPr>
-                  </pic:nvPicPr>
-                  <pic:blipFill>
-                    <a:blip r:embed="rId7">
-                      <a:extLst>
-                        <a:ext uri="{28A0092B-C50C-407E-A947-70E740481C1C}">
-                          <a14:useLocalDpi xmlns:a14="http://schemas.microsoft.com/office/drawing/2010/main" val="0"/>
-                        </a:ext>
-                      </a:extLst>
-                    </a:blip>
-                    <a:srcRect/>
-                    <a:stretch>
-                      <a:fillRect/>
-                    </a:stretch>
-                  </pic:blipFill>
-                  <pic:spPr bwMode="auto">
-                    <a:xfrm>
-                      <a:off x="0" y="0"/>
-                      <a:ext cx="5732145" cy="3378200"/>
-                    </a:xfrm>
-                    <a:prstGeom prst="rect">
-                      <a:avLst/>
-                    </a:prstGeom>
-                    <a:noFill/>
-                    <a:ln>
-                      <a:noFill/>
-                    </a:ln>
-                  </pic:spPr>
-                </pic:pic>
-              </a:graphicData>
-            </a:graphic>
-          </wp:inline>
-        </w:drawing>
-      </w:r>
-    </w:p>
-    <w:p/>
-    <w:p>
-      <w:r>
-        <w:rPr>
-          <w:noProof/>
-          <w:lang w:eastAsia="en-IN"/>
-        </w:rPr>
-        <w:drawing>
-          <wp:inline distT="0" distB="0" distL="0" distR="0" wp14:anchorId="0918D8D1" wp14:editId="19426C8C">
-            <wp:extent cx="5732145" cy="3378200"/>
-            <wp:effectExtent l="0" t="0" r="1905" b="0"/>
-            <wp:docPr id="2" name="Picture 2"/>
-            <wp:cNvGraphicFramePr>
-              <a:graphicFrameLocks xmlns:a="http://schemas.openxmlformats.org/drawingml/2006/main" noChangeAspect="1"/>
-            </wp:cNvGraphicFramePr>
-            <a:graphic xmlns:a="http://schemas.openxmlformats.org/drawingml/2006/main">
-              <a:graphicData uri="http://schemas.openxmlformats.org/drawingml/2006/picture">
-                <pic:pic xmlns:pic="http://schemas.openxmlformats.org/drawingml/2006/picture">
-                  <pic:nvPicPr>
-                    <pic:cNvPr id="0" name="Picture 2"/>
-                    <pic:cNvPicPr>
-                      <a:picLocks noChangeAspect="1" noChangeArrowheads="1"/>
-                    </pic:cNvPicPr>
-                  </pic:nvPicPr>
-                  <pic:blipFill>
-                    <a:blip r:embed="rId8">
-                      <a:extLst>
-                        <a:ext uri="{28A0092B-C50C-407E-A947-70E740481C1C}">
-                          <a14:useLocalDpi xmlns:a14="http://schemas.microsoft.com/office/drawing/2010/main" val="0"/>
-                        </a:ext>
-                      </a:extLst>
-                    </a:blip>
-                    <a:srcRect/>
-                    <a:stretch>
-                      <a:fillRect/>
-                    </a:stretch>
-                  </pic:blipFill>
-                  <pic:spPr bwMode="auto">
-                    <a:xfrm>
-                      <a:off x="0" y="0"/>
-                      <a:ext cx="5732145" cy="3378200"/>
-                    </a:xfrm>
-                    <a:prstGeom prst="rect">
-                      <a:avLst/>
-                    </a:prstGeom>
-                    <a:noFill/>
-                    <a:ln>
-                      <a:noFill/>
-                    </a:ln>
-                  </pic:spPr>
-                </pic:pic>
-              </a:graphicData>
-            </a:graphic>
-          </wp:inline>
-        </w:drawing>
-      </w:r>
-    </w:p>
-    <w:p>
-      <w:r>
-        <w:t xml:space="preserve"> </w:t>
-      </w:r>
-    </w:p>
-    <w:p>
-      <w:r>
-        <w:t>Method Overriding &gt; Overriding / Overwriting methods of base or parent class in child class</w:t>
-      </w:r>
-    </w:p>
-    <w:p>
-      <w:r>
-        <w:t>Signature remains same</w:t>
-      </w:r>
-    </w:p>
-    <w:p/>
-    <w:p/>
-    <w:p/>
-    <w:p>
-      <w:r>
-        <w:t xml:space="preserve"> </w:t>
-      </w:r>
-    </w:p>
     <w:sectPr>
-      <w:headerReference w:type="default" r:id="rId9"/>
+      <w:headerReference w:type="default" r:id="rId7"/>
       <w:pgSz w:w="11906" w:h="16838"/>
       <w:pgMar w:top="1440" w:right="1440" w:bottom="1440" w:left="1440" w:header="708" w:footer="708" w:gutter="0"/>
       <w:cols w:space="708"/>
@@ -690,7 +368,7 @@
 </file>
 
 <file path=word/endnotes.xml><?xml version="1.0" encoding="utf-8"?>
-<w:endnotes xmlns:wpc="http://schemas.microsoft.com/office/word/2010/wordprocessingCanvas" xmlns:cx="http://schemas.microsoft.com/office/drawing/2014/chartex" xmlns:cx1="http://schemas.microsoft.com/office/drawing/2015/9/8/chartex" xmlns:cx2="http://schemas.microsoft.com/office/drawing/2015/10/21/chartex" xmlns:cx3="http://schemas.microsoft.com/office/drawing/2016/5/9/chartex" xmlns:cx4="http://schemas.microsoft.com/office/drawing/2016/5/10/chartex" xmlns:cx5="http://schemas.microsoft.com/office/drawing/2016/5/11/chartex" xmlns:cx6="http://schemas.microsoft.com/office/drawing/2016/5/12/chartex" xmlns:cx7="http://schemas.microsoft.com/office/drawing/2016/5/13/chartex" xmlns:cx8="http://schemas.microsoft.com/office/drawing/2016/5/14/chartex" xmlns:mc="http://schemas.openxmlformats.org/markup-compatibility/2006" xmlns:aink="http://schemas.microsoft.com/office/drawing/2016/ink" xmlns:am3d="http://schemas.microsoft.com/office/drawing/2017/model3d" xmlns:o="urn:schemas-microsoft-com:office:office" xmlns:oel="http://schemas.microsoft.com/office/2019/extlst" xmlns:r="http://schemas.openxmlformats.org/officeDocument/2006/relationships" xmlns:m="http://schemas.openxmlformats.org/officeDocument/2006/math" xmlns:v="urn:schemas-microsoft-com:vml" xmlns:wp14="http://schemas.microsoft.com/office/word/2010/wordprocessingDrawing" xmlns:wp="http://schemas.openxmlformats.org/drawingml/2006/wordprocessingDrawing" xmlns:w10="urn:schemas-microsoft-com:office:word" xmlns:w="http://schemas.openxmlformats.org/wordprocessingml/2006/main" xmlns:w14="http://schemas.microsoft.com/office/word/2010/wordml" xmlns:w15="http://schemas.microsoft.com/office/word/2012/wordml" xmlns:w16cex="http://schemas.microsoft.com/office/word/2018/wordml/cex" xmlns:w16cid="http://schemas.microsoft.com/office/word/2016/wordml/cid" xmlns:w16="http://schemas.microsoft.com/office/word/2018/wordml" xmlns:w16sdtdh="http://schemas.microsoft.com/office/word/2020/wordml/sdtdatahash" xmlns:w16se="http://schemas.microsoft.com/office/word/2015/wordml/symex" xmlns:wpg="http://schemas.microsoft.com/office/word/2010/wordprocessingGroup" xmlns:wpi="http://schemas.microsoft.com/office/word/2010/wordprocessingInk" xmlns:wne="http://schemas.microsoft.com/office/word/2006/wordml" xmlns:wps="http://schemas.microsoft.com/office/word/2010/wordprocessingShape" mc:Ignorable="w14 w15 w16se w16cid w16 w16cex w16sdtdh wp14">
+<w:endnotes xmlns:wpc="http://schemas.microsoft.com/office/word/2010/wordprocessingCanvas" xmlns:cx="http://schemas.microsoft.com/office/drawing/2014/chartex" xmlns:cx1="http://schemas.microsoft.com/office/drawing/2015/9/8/chartex" xmlns:cx2="http://schemas.microsoft.com/office/drawing/2015/10/21/chartex" xmlns:cx3="http://schemas.microsoft.com/office/drawing/2016/5/9/chartex" xmlns:cx4="http://schemas.microsoft.com/office/drawing/2016/5/10/chartex" xmlns:cx5="http://schemas.microsoft.com/office/drawing/2016/5/11/chartex" xmlns:cx6="http://schemas.microsoft.com/office/drawing/2016/5/12/chartex" xmlns:cx7="http://schemas.microsoft.com/office/drawing/2016/5/13/chartex" xmlns:cx8="http://schemas.microsoft.com/office/drawing/2016/5/14/chartex" xmlns:mc="http://schemas.openxmlformats.org/markup-compatibility/2006" xmlns:aink="http://schemas.microsoft.com/office/drawing/2016/ink" xmlns:am3d="http://schemas.microsoft.com/office/drawing/2017/model3d" xmlns:o="urn:schemas-microsoft-com:office:office" xmlns:oel="http://schemas.microsoft.com/office/2019/extlst" xmlns:r="http://schemas.openxmlformats.org/officeDocument/2006/relationships" xmlns:m="http://schemas.openxmlformats.org/officeDocument/2006/math" xmlns:v="urn:schemas-microsoft-com:vml" xmlns:wp14="http://schemas.microsoft.com/office/word/2010/wordprocessingDrawing" xmlns:wp="http://schemas.openxmlformats.org/drawingml/2006/wordprocessingDrawing" xmlns:w10="urn:schemas-microsoft-com:office:word" xmlns:w="http://schemas.openxmlformats.org/wordprocessingml/2006/main" xmlns:w14="http://schemas.microsoft.com/office/word/2010/wordml" xmlns:w15="http://schemas.microsoft.com/office/word/2012/wordml" xmlns:w16cex="http://schemas.microsoft.com/office/word/2018/wordml/cex" xmlns:w16cid="http://schemas.microsoft.com/office/word/2016/wordml/cid" xmlns:w16="http://schemas.microsoft.com/office/word/2018/wordml" xmlns:w16du="http://schemas.microsoft.com/office/word/2023/wordml/word16du" xmlns:w16sdtdh="http://schemas.microsoft.com/office/word/2020/wordml/sdtdatahash" xmlns:w16se="http://schemas.microsoft.com/office/word/2015/wordml/symex" xmlns:wpg="http://schemas.microsoft.com/office/word/2010/wordprocessingGroup" xmlns:wpi="http://schemas.microsoft.com/office/word/2010/wordprocessingInk" xmlns:wne="http://schemas.microsoft.com/office/word/2006/wordml" xmlns:wps="http://schemas.microsoft.com/office/word/2010/wordprocessingShape" mc:Ignorable="w14 w15 w16se w16cid w16 w16cex w16sdtdh w16du wp14">
   <w:endnote w:type="separator" w:id="-1">
     <w:p>
       <w:pPr>
@@ -715,7 +393,7 @@
 </file>
 
 <file path=word/footnotes.xml><?xml version="1.0" encoding="utf-8"?>
-<w:footnotes xmlns:wpc="http://schemas.microsoft.com/office/word/2010/wordprocessingCanvas" xmlns:cx="http://schemas.microsoft.com/office/drawing/2014/chartex" xmlns:cx1="http://schemas.microsoft.com/office/drawing/2015/9/8/chartex" xmlns:cx2="http://schemas.microsoft.com/office/drawing/2015/10/21/chartex" xmlns:cx3="http://schemas.microsoft.com/office/drawing/2016/5/9/chartex" xmlns:cx4="http://schemas.microsoft.com/office/drawing/2016/5/10/chartex" xmlns:cx5="http://schemas.microsoft.com/office/drawing/2016/5/11/chartex" xmlns:cx6="http://schemas.microsoft.com/office/drawing/2016/5/12/chartex" xmlns:cx7="http://schemas.microsoft.com/office/drawing/2016/5/13/chartex" xmlns:cx8="http://schemas.microsoft.com/office/drawing/2016/5/14/chartex" xmlns:mc="http://schemas.openxmlformats.org/markup-compatibility/2006" xmlns:aink="http://schemas.microsoft.com/office/drawing/2016/ink" xmlns:am3d="http://schemas.microsoft.com/office/drawing/2017/model3d" xmlns:o="urn:schemas-microsoft-com:office:office" xmlns:oel="http://schemas.microsoft.com/office/2019/extlst" xmlns:r="http://schemas.openxmlformats.org/officeDocument/2006/relationships" xmlns:m="http://schemas.openxmlformats.org/officeDocument/2006/math" xmlns:v="urn:schemas-microsoft-com:vml" xmlns:wp14="http://schemas.microsoft.com/office/word/2010/wordprocessingDrawing" xmlns:wp="http://schemas.openxmlformats.org/drawingml/2006/wordprocessingDrawing" xmlns:w10="urn:schemas-microsoft-com:office:word" xmlns:w="http://schemas.openxmlformats.org/wordprocessingml/2006/main" xmlns:w14="http://schemas.microsoft.com/office/word/2010/wordml" xmlns:w15="http://schemas.microsoft.com/office/word/2012/wordml" xmlns:w16cex="http://schemas.microsoft.com/office/word/2018/wordml/cex" xmlns:w16cid="http://schemas.microsoft.com/office/word/2016/wordml/cid" xmlns:w16="http://schemas.microsoft.com/office/word/2018/wordml" xmlns:w16sdtdh="http://schemas.microsoft.com/office/word/2020/wordml/sdtdatahash" xmlns:w16se="http://schemas.microsoft.com/office/word/2015/wordml/symex" xmlns:wpg="http://schemas.microsoft.com/office/word/2010/wordprocessingGroup" xmlns:wpi="http://schemas.microsoft.com/office/word/2010/wordprocessingInk" xmlns:wne="http://schemas.microsoft.com/office/word/2006/wordml" xmlns:wps="http://schemas.microsoft.com/office/word/2010/wordprocessingShape" mc:Ignorable="w14 w15 w16se w16cid w16 w16cex w16sdtdh wp14">
+<w:footnotes xmlns:wpc="http://schemas.microsoft.com/office/word/2010/wordprocessingCanvas" xmlns:cx="http://schemas.microsoft.com/office/drawing/2014/chartex" xmlns:cx1="http://schemas.microsoft.com/office/drawing/2015/9/8/chartex" xmlns:cx2="http://schemas.microsoft.com/office/drawing/2015/10/21/chartex" xmlns:cx3="http://schemas.microsoft.com/office/drawing/2016/5/9/chartex" xmlns:cx4="http://schemas.microsoft.com/office/drawing/2016/5/10/chartex" xmlns:cx5="http://schemas.microsoft.com/office/drawing/2016/5/11/chartex" xmlns:cx6="http://schemas.microsoft.com/office/drawing/2016/5/12/chartex" xmlns:cx7="http://schemas.microsoft.com/office/drawing/2016/5/13/chartex" xmlns:cx8="http://schemas.microsoft.com/office/drawing/2016/5/14/chartex" xmlns:mc="http://schemas.openxmlformats.org/markup-compatibility/2006" xmlns:aink="http://schemas.microsoft.com/office/drawing/2016/ink" xmlns:am3d="http://schemas.microsoft.com/office/drawing/2017/model3d" xmlns:o="urn:schemas-microsoft-com:office:office" xmlns:oel="http://schemas.microsoft.com/office/2019/extlst" xmlns:r="http://schemas.openxmlformats.org/officeDocument/2006/relationships" xmlns:m="http://schemas.openxmlformats.org/officeDocument/2006/math" xmlns:v="urn:schemas-microsoft-com:vml" xmlns:wp14="http://schemas.microsoft.com/office/word/2010/wordprocessingDrawing" xmlns:wp="http://schemas.openxmlformats.org/drawingml/2006/wordprocessingDrawing" xmlns:w10="urn:schemas-microsoft-com:office:word" xmlns:w="http://schemas.openxmlformats.org/wordprocessingml/2006/main" xmlns:w14="http://schemas.microsoft.com/office/word/2010/wordml" xmlns:w15="http://schemas.microsoft.com/office/word/2012/wordml" xmlns:w16cex="http://schemas.microsoft.com/office/word/2018/wordml/cex" xmlns:w16cid="http://schemas.microsoft.com/office/word/2016/wordml/cid" xmlns:w16="http://schemas.microsoft.com/office/word/2018/wordml" xmlns:w16du="http://schemas.microsoft.com/office/word/2023/wordml/word16du" xmlns:w16sdtdh="http://schemas.microsoft.com/office/word/2020/wordml/sdtdatahash" xmlns:w16se="http://schemas.microsoft.com/office/word/2015/wordml/symex" xmlns:wpg="http://schemas.microsoft.com/office/word/2010/wordprocessingGroup" xmlns:wpi="http://schemas.microsoft.com/office/word/2010/wordprocessingInk" xmlns:wne="http://schemas.microsoft.com/office/word/2006/wordml" xmlns:wps="http://schemas.microsoft.com/office/word/2010/wordprocessingShape" mc:Ignorable="w14 w15 w16se w16cid w16 w16cex w16sdtdh w16du wp14">
   <w:footnote w:type="separator" w:id="-1">
     <w:p>
       <w:pPr>
@@ -740,7 +418,7 @@
 </file>
 
 <file path=word/header1.xml><?xml version="1.0" encoding="utf-8"?>
-<w:hdr xmlns:wpc="http://schemas.microsoft.com/office/word/2010/wordprocessingCanvas" xmlns:cx="http://schemas.microsoft.com/office/drawing/2014/chartex" xmlns:cx1="http://schemas.microsoft.com/office/drawing/2015/9/8/chartex" xmlns:cx2="http://schemas.microsoft.com/office/drawing/2015/10/21/chartex" xmlns:cx3="http://schemas.microsoft.com/office/drawing/2016/5/9/chartex" xmlns:cx4="http://schemas.microsoft.com/office/drawing/2016/5/10/chartex" xmlns:cx5="http://schemas.microsoft.com/office/drawing/2016/5/11/chartex" xmlns:cx6="http://schemas.microsoft.com/office/drawing/2016/5/12/chartex" xmlns:cx7="http://schemas.microsoft.com/office/drawing/2016/5/13/chartex" xmlns:cx8="http://schemas.microsoft.com/office/drawing/2016/5/14/chartex" xmlns:mc="http://schemas.openxmlformats.org/markup-compatibility/2006" xmlns:aink="http://schemas.microsoft.com/office/drawing/2016/ink" xmlns:am3d="http://schemas.microsoft.com/office/drawing/2017/model3d" xmlns:o="urn:schemas-microsoft-com:office:office" xmlns:oel="http://schemas.microsoft.com/office/2019/extlst" xmlns:r="http://schemas.openxmlformats.org/officeDocument/2006/relationships" xmlns:m="http://schemas.openxmlformats.org/officeDocument/2006/math" xmlns:v="urn:schemas-microsoft-com:vml" xmlns:wp14="http://schemas.microsoft.com/office/word/2010/wordprocessingDrawing" xmlns:wp="http://schemas.openxmlformats.org/drawingml/2006/wordprocessingDrawing" xmlns:w10="urn:schemas-microsoft-com:office:word" xmlns:w="http://schemas.openxmlformats.org/wordprocessingml/2006/main" xmlns:w14="http://schemas.microsoft.com/office/word/2010/wordml" xmlns:w15="http://schemas.microsoft.com/office/word/2012/wordml" xmlns:w16cex="http://schemas.microsoft.com/office/word/2018/wordml/cex" xmlns:w16cid="http://schemas.microsoft.com/office/word/2016/wordml/cid" xmlns:w16="http://schemas.microsoft.com/office/word/2018/wordml" xmlns:w16sdtdh="http://schemas.microsoft.com/office/word/2020/wordml/sdtdatahash" xmlns:w16se="http://schemas.microsoft.com/office/word/2015/wordml/symex" xmlns:wpg="http://schemas.microsoft.com/office/word/2010/wordprocessingGroup" xmlns:wpi="http://schemas.microsoft.com/office/word/2010/wordprocessingInk" xmlns:wne="http://schemas.microsoft.com/office/word/2006/wordml" xmlns:wps="http://schemas.microsoft.com/office/word/2010/wordprocessingShape" mc:Ignorable="w14 w15 w16se w16cid w16 w16cex w16sdtdh wp14">
+<w:hdr xmlns:wpc="http://schemas.microsoft.com/office/word/2010/wordprocessingCanvas" xmlns:cx="http://schemas.microsoft.com/office/drawing/2014/chartex" xmlns:cx1="http://schemas.microsoft.com/office/drawing/2015/9/8/chartex" xmlns:cx2="http://schemas.microsoft.com/office/drawing/2015/10/21/chartex" xmlns:cx3="http://schemas.microsoft.com/office/drawing/2016/5/9/chartex" xmlns:cx4="http://schemas.microsoft.com/office/drawing/2016/5/10/chartex" xmlns:cx5="http://schemas.microsoft.com/office/drawing/2016/5/11/chartex" xmlns:cx6="http://schemas.microsoft.com/office/drawing/2016/5/12/chartex" xmlns:cx7="http://schemas.microsoft.com/office/drawing/2016/5/13/chartex" xmlns:cx8="http://schemas.microsoft.com/office/drawing/2016/5/14/chartex" xmlns:mc="http://schemas.openxmlformats.org/markup-compatibility/2006" xmlns:aink="http://schemas.microsoft.com/office/drawing/2016/ink" xmlns:am3d="http://schemas.microsoft.com/office/drawing/2017/model3d" xmlns:o="urn:schemas-microsoft-com:office:office" xmlns:oel="http://schemas.microsoft.com/office/2019/extlst" xmlns:r="http://schemas.openxmlformats.org/officeDocument/2006/relationships" xmlns:m="http://schemas.openxmlformats.org/officeDocument/2006/math" xmlns:v="urn:schemas-microsoft-com:vml" xmlns:wp14="http://schemas.microsoft.com/office/word/2010/wordprocessingDrawing" xmlns:wp="http://schemas.openxmlformats.org/drawingml/2006/wordprocessingDrawing" xmlns:w10="urn:schemas-microsoft-com:office:word" xmlns:w="http://schemas.openxmlformats.org/wordprocessingml/2006/main" xmlns:w14="http://schemas.microsoft.com/office/word/2010/wordml" xmlns:w15="http://schemas.microsoft.com/office/word/2012/wordml" xmlns:w16cex="http://schemas.microsoft.com/office/word/2018/wordml/cex" xmlns:w16cid="http://schemas.microsoft.com/office/word/2016/wordml/cid" xmlns:w16="http://schemas.microsoft.com/office/word/2018/wordml" xmlns:w16du="http://schemas.microsoft.com/office/word/2023/wordml/word16du" xmlns:w16sdtdh="http://schemas.microsoft.com/office/word/2020/wordml/sdtdatahash" xmlns:w16se="http://schemas.microsoft.com/office/word/2015/wordml/symex" xmlns:wpg="http://schemas.microsoft.com/office/word/2010/wordprocessingGroup" xmlns:wpi="http://schemas.microsoft.com/office/word/2010/wordprocessingInk" xmlns:wne="http://schemas.microsoft.com/office/word/2006/wordml" xmlns:wps="http://schemas.microsoft.com/office/word/2010/wordprocessingShape" mc:Ignorable="w14 w15 w16se w16cid w16 w16cex w16sdtdh w16du wp14">
   <w:p>
     <w:pPr>
       <w:pStyle w:val="Header"/>
@@ -755,7 +433,7 @@
 </file>
 
 <file path=word/numbering.xml><?xml version="1.0" encoding="utf-8"?>
-<w:numbering xmlns:wpc="http://schemas.microsoft.com/office/word/2010/wordprocessingCanvas" xmlns:cx="http://schemas.microsoft.com/office/drawing/2014/chartex" xmlns:cx1="http://schemas.microsoft.com/office/drawing/2015/9/8/chartex" xmlns:cx2="http://schemas.microsoft.com/office/drawing/2015/10/21/chartex" xmlns:cx3="http://schemas.microsoft.com/office/drawing/2016/5/9/chartex" xmlns:cx4="http://schemas.microsoft.com/office/drawing/2016/5/10/chartex" xmlns:cx5="http://schemas.microsoft.com/office/drawing/2016/5/11/chartex" xmlns:cx6="http://schemas.microsoft.com/office/drawing/2016/5/12/chartex" xmlns:cx7="http://schemas.microsoft.com/office/drawing/2016/5/13/chartex" xmlns:cx8="http://schemas.microsoft.com/office/drawing/2016/5/14/chartex" xmlns:mc="http://schemas.openxmlformats.org/markup-compatibility/2006" xmlns:aink="http://schemas.microsoft.com/office/drawing/2016/ink" xmlns:am3d="http://schemas.microsoft.com/office/drawing/2017/model3d" xmlns:o="urn:schemas-microsoft-com:office:office" xmlns:oel="http://schemas.microsoft.com/office/2019/extlst" xmlns:r="http://schemas.openxmlformats.org/officeDocument/2006/relationships" xmlns:m="http://schemas.openxmlformats.org/officeDocument/2006/math" xmlns:v="urn:schemas-microsoft-com:vml" xmlns:wp14="http://schemas.microsoft.com/office/word/2010/wordprocessingDrawing" xmlns:wp="http://schemas.openxmlformats.org/drawingml/2006/wordprocessingDrawing" xmlns:w10="urn:schemas-microsoft-com:office:word" xmlns:w="http://schemas.openxmlformats.org/wordprocessingml/2006/main" xmlns:w14="http://schemas.microsoft.com/office/word/2010/wordml" xmlns:w15="http://schemas.microsoft.com/office/word/2012/wordml" xmlns:w16cex="http://schemas.microsoft.com/office/word/2018/wordml/cex" xmlns:w16cid="http://schemas.microsoft.com/office/word/2016/wordml/cid" xmlns:w16="http://schemas.microsoft.com/office/word/2018/wordml" xmlns:w16sdtdh="http://schemas.microsoft.com/office/word/2020/wordml/sdtdatahash" xmlns:w16se="http://schemas.microsoft.com/office/word/2015/wordml/symex" xmlns:wpg="http://schemas.microsoft.com/office/word/2010/wordprocessingGroup" xmlns:wpi="http://schemas.microsoft.com/office/word/2010/wordprocessingInk" xmlns:wne="http://schemas.microsoft.com/office/word/2006/wordml" xmlns:wps="http://schemas.microsoft.com/office/word/2010/wordprocessingShape" mc:Ignorable="w14 w15 w16se w16cid w16 w16cex w16sdtdh wp14">
+<w:numbering xmlns:wpc="http://schemas.microsoft.com/office/word/2010/wordprocessingCanvas" xmlns:cx="http://schemas.microsoft.com/office/drawing/2014/chartex" xmlns:cx1="http://schemas.microsoft.com/office/drawing/2015/9/8/chartex" xmlns:cx2="http://schemas.microsoft.com/office/drawing/2015/10/21/chartex" xmlns:cx3="http://schemas.microsoft.com/office/drawing/2016/5/9/chartex" xmlns:cx4="http://schemas.microsoft.com/office/drawing/2016/5/10/chartex" xmlns:cx5="http://schemas.microsoft.com/office/drawing/2016/5/11/chartex" xmlns:cx6="http://schemas.microsoft.com/office/drawing/2016/5/12/chartex" xmlns:cx7="http://schemas.microsoft.com/office/drawing/2016/5/13/chartex" xmlns:cx8="http://schemas.microsoft.com/office/drawing/2016/5/14/chartex" xmlns:mc="http://schemas.openxmlformats.org/markup-compatibility/2006" xmlns:aink="http://schemas.microsoft.com/office/drawing/2016/ink" xmlns:am3d="http://schemas.microsoft.com/office/drawing/2017/model3d" xmlns:o="urn:schemas-microsoft-com:office:office" xmlns:oel="http://schemas.microsoft.com/office/2019/extlst" xmlns:r="http://schemas.openxmlformats.org/officeDocument/2006/relationships" xmlns:m="http://schemas.openxmlformats.org/officeDocument/2006/math" xmlns:v="urn:schemas-microsoft-com:vml" xmlns:wp14="http://schemas.microsoft.com/office/word/2010/wordprocessingDrawing" xmlns:wp="http://schemas.openxmlformats.org/drawingml/2006/wordprocessingDrawing" xmlns:w10="urn:schemas-microsoft-com:office:word" xmlns:w="http://schemas.openxmlformats.org/wordprocessingml/2006/main" xmlns:w14="http://schemas.microsoft.com/office/word/2010/wordml" xmlns:w15="http://schemas.microsoft.com/office/word/2012/wordml" xmlns:w16cex="http://schemas.microsoft.com/office/word/2018/wordml/cex" xmlns:w16cid="http://schemas.microsoft.com/office/word/2016/wordml/cid" xmlns:w16="http://schemas.microsoft.com/office/word/2018/wordml" xmlns:w16du="http://schemas.microsoft.com/office/word/2023/wordml/word16du" xmlns:w16sdtdh="http://schemas.microsoft.com/office/word/2020/wordml/sdtdatahash" xmlns:w16se="http://schemas.microsoft.com/office/word/2015/wordml/symex" xmlns:wpg="http://schemas.microsoft.com/office/word/2010/wordprocessingGroup" xmlns:wpi="http://schemas.microsoft.com/office/word/2010/wordprocessingInk" xmlns:wne="http://schemas.microsoft.com/office/word/2006/wordml" xmlns:wps="http://schemas.microsoft.com/office/word/2010/wordprocessingShape" mc:Ignorable="w14 w15 w16se w16cid w16 w16cex w16sdtdh w16du wp14">
   <w:abstractNum w:abstractNumId="0" w15:restartNumberingAfterBreak="0">
     <w:nsid w:val="05B510AB"/>
     <w:multiLevelType w:val="hybridMultilevel"/>
@@ -1128,7 +806,7 @@
 </file>
 
 <file path=word/styles.xml><?xml version="1.0" encoding="utf-8"?>
-<w:styles xmlns:mc="http://schemas.openxmlformats.org/markup-compatibility/2006" xmlns:r="http://schemas.openxmlformats.org/officeDocument/2006/relationships" xmlns:w="http://schemas.openxmlformats.org/wordprocessingml/2006/main" xmlns:w14="http://schemas.microsoft.com/office/word/2010/wordml" xmlns:w15="http://schemas.microsoft.com/office/word/2012/wordml" xmlns:w16cex="http://schemas.microsoft.com/office/word/2018/wordml/cex" xmlns:w16cid="http://schemas.microsoft.com/office/word/2016/wordml/cid" xmlns:w16="http://schemas.microsoft.com/office/word/2018/wordml" xmlns:w16sdtdh="http://schemas.microsoft.com/office/word/2020/wordml/sdtdatahash" xmlns:w16se="http://schemas.microsoft.com/office/word/2015/wordml/symex" mc:Ignorable="w14 w15 w16se w16cid w16 w16cex w16sdtdh">
+<w:styles xmlns:mc="http://schemas.openxmlformats.org/markup-compatibility/2006" xmlns:r="http://schemas.openxmlformats.org/officeDocument/2006/relationships" xmlns:w="http://schemas.openxmlformats.org/wordprocessingml/2006/main" xmlns:w14="http://schemas.microsoft.com/office/word/2010/wordml" xmlns:w15="http://schemas.microsoft.com/office/word/2012/wordml" xmlns:w16cex="http://schemas.microsoft.com/office/word/2018/wordml/cex" xmlns:w16cid="http://schemas.microsoft.com/office/word/2016/wordml/cid" xmlns:w16="http://schemas.microsoft.com/office/word/2018/wordml" xmlns:w16du="http://schemas.microsoft.com/office/word/2023/wordml/word16du" xmlns:w16sdtdh="http://schemas.microsoft.com/office/word/2020/wordml/sdtdatahash" xmlns:w16se="http://schemas.microsoft.com/office/word/2015/wordml/symex" mc:Ignorable="w14 w15 w16se w16cid w16 w16cex w16sdtdh w16du">
   <w:docDefaults>
     <w:rPrDefault>
       <w:rPr>

</xml_diff>